<commit_message>
changed dashboard area layout
</commit_message>
<xml_diff>
--- a/src/DDDN.CrossBlog.Blog/Areas/Dashboard/Views/Blog/l10n/Create.pl-PL.docx
+++ b/src/DDDN.CrossBlog.Blog/Areas/Dashboard/Views/Blog/l10n/Create.pl-PL.docx
@@ -32,8 +32,16 @@
               <w:rPr>
                 <w:rFonts w:cstheme="minorHAnsi"/>
               </w:rPr>
-              <w:t>Resource key</w:t>
-            </w:r>
+              <w:t xml:space="preserve">Resource </w:t>
+            </w:r>
+            <w:proofErr w:type="spellStart"/>
+            <w:r>
+              <w:rPr>
+                <w:rFonts w:cstheme="minorHAnsi"/>
+              </w:rPr>
+              <w:t>key</w:t>
+            </w:r>
+            <w:proofErr w:type="spellEnd"/>
           </w:p>
         </w:tc>
         <w:tc>
@@ -47,12 +55,14 @@
                 <w:rFonts w:cstheme="minorHAnsi"/>
               </w:rPr>
             </w:pPr>
+            <w:proofErr w:type="spellStart"/>
             <w:r>
               <w:rPr>
                 <w:rFonts w:cstheme="minorHAnsi"/>
               </w:rPr>
               <w:t>Translation</w:t>
             </w:r>
+            <w:proofErr w:type="spellEnd"/>
           </w:p>
         </w:tc>
         <w:tc>
@@ -66,12 +76,14 @@
                 <w:rFonts w:cstheme="minorHAnsi"/>
               </w:rPr>
             </w:pPr>
+            <w:proofErr w:type="spellStart"/>
             <w:r>
               <w:rPr>
                 <w:rFonts w:cstheme="minorHAnsi"/>
               </w:rPr>
               <w:t>Comment</w:t>
             </w:r>
+            <w:proofErr w:type="spellEnd"/>
           </w:p>
         </w:tc>
       </w:tr>
@@ -87,12 +99,14 @@
                 <w:rFonts w:cstheme="minorHAnsi"/>
               </w:rPr>
             </w:pPr>
-            <w:r>
-              <w:rPr>
-                <w:rFonts w:cstheme="minorHAnsi"/>
-              </w:rPr>
-              <w:t>Test1</w:t>
-            </w:r>
+            <w:proofErr w:type="spellStart"/>
+            <w:r>
+              <w:rPr>
+                <w:rFonts w:cstheme="minorHAnsi"/>
+              </w:rPr>
+              <w:t>Title</w:t>
+            </w:r>
+            <w:proofErr w:type="spellEnd"/>
           </w:p>
         </w:tc>
         <w:tc>
@@ -110,26 +124,10 @@
               <w:rPr>
                 <w:rFonts w:cstheme="minorHAnsi"/>
               </w:rPr>
-              <w:t>Test1.</w:t>
-            </w:r>
-            <w:r>
-              <w:rPr>
-                <w:rFonts w:cstheme="minorHAnsi"/>
-              </w:rPr>
-              <w:t>de-</w:t>
-            </w:r>
-            <w:r>
-              <w:rPr>
-                <w:rFonts w:cstheme="minorHAnsi"/>
-              </w:rPr>
-              <w:t>DE</w:t>
-            </w:r>
-            <w:r>
-              <w:rPr>
-                <w:rFonts w:cstheme="minorHAnsi"/>
-              </w:rPr>
-              <w:t xml:space="preserve"> Trans</w:t>
-            </w:r>
+              <w:t>Utwórz blog</w:t>
+            </w:r>
+            <w:bookmarkStart w:id="0" w:name="_GoBack"/>
+            <w:bookmarkEnd w:id="0"/>
           </w:p>
         </w:tc>
         <w:tc>
@@ -143,36 +141,6 @@
                 <w:rFonts w:cstheme="minorHAnsi"/>
               </w:rPr>
             </w:pPr>
-            <w:r>
-              <w:rPr>
-                <w:rFonts w:cstheme="minorHAnsi"/>
-              </w:rPr>
-              <w:t>Test1.</w:t>
-            </w:r>
-            <w:r>
-              <w:rPr>
-                <w:rFonts w:cstheme="minorHAnsi"/>
-              </w:rPr>
-              <w:t>de</w:t>
-            </w:r>
-            <w:r>
-              <w:rPr>
-                <w:rFonts w:cstheme="minorHAnsi"/>
-              </w:rPr>
-              <w:t>-</w:t>
-            </w:r>
-            <w:r>
-              <w:rPr>
-                <w:rFonts w:cstheme="minorHAnsi"/>
-              </w:rPr>
-              <w:t>DE</w:t>
-            </w:r>
-            <w:r>
-              <w:rPr>
-                <w:rFonts w:cstheme="minorHAnsi"/>
-              </w:rPr>
-              <w:t xml:space="preserve"> Comment</w:t>
-            </w:r>
           </w:p>
         </w:tc>
       </w:tr>
@@ -188,12 +156,14 @@
                 <w:rFonts w:cstheme="minorHAnsi"/>
               </w:rPr>
             </w:pPr>
-            <w:r>
-              <w:rPr>
-                <w:rFonts w:cstheme="minorHAnsi"/>
-              </w:rPr>
-              <w:t>Test2</w:t>
-            </w:r>
+            <w:proofErr w:type="spellStart"/>
+            <w:r>
+              <w:rPr>
+                <w:rFonts w:cstheme="minorHAnsi"/>
+              </w:rPr>
+              <w:t>CreateBlog</w:t>
+            </w:r>
+            <w:proofErr w:type="spellEnd"/>
           </w:p>
         </w:tc>
         <w:tc>
@@ -211,31 +181,19 @@
               <w:rPr>
                 <w:rFonts w:cstheme="minorHAnsi"/>
               </w:rPr>
-              <w:t>Test</w:t>
-            </w:r>
-            <w:r>
-              <w:rPr>
-                <w:rFonts w:cstheme="minorHAnsi"/>
-              </w:rPr>
-              <w:t>2</w:t>
-            </w:r>
-            <w:r>
-              <w:rPr>
-                <w:rFonts w:cstheme="minorHAnsi"/>
-              </w:rPr>
-              <w:t>.</w:t>
-            </w:r>
-            <w:r>
-              <w:rPr>
-                <w:rFonts w:cstheme="minorHAnsi"/>
-              </w:rPr>
-              <w:t>de-DE</w:t>
-            </w:r>
-            <w:r>
-              <w:rPr>
-                <w:rFonts w:cstheme="minorHAnsi"/>
-              </w:rPr>
-              <w:t xml:space="preserve"> Trans</w:t>
+              <w:t xml:space="preserve">Utwórz </w:t>
+            </w:r>
+            <w:r>
+              <w:rPr>
+                <w:rFonts w:cstheme="minorHAnsi"/>
+              </w:rPr>
+              <w:t>b</w:t>
+            </w:r>
+            <w:r>
+              <w:rPr>
+                <w:rFonts w:cstheme="minorHAnsi"/>
+              </w:rPr>
+              <w:t>log</w:t>
             </w:r>
           </w:p>
         </w:tc>
@@ -250,48 +208,6 @@
                 <w:rFonts w:cstheme="minorHAnsi"/>
               </w:rPr>
             </w:pPr>
-            <w:r>
-              <w:rPr>
-                <w:rFonts w:cstheme="minorHAnsi"/>
-              </w:rPr>
-              <w:t>Test</w:t>
-            </w:r>
-            <w:r>
-              <w:rPr>
-                <w:rFonts w:cstheme="minorHAnsi"/>
-              </w:rPr>
-              <w:t>2</w:t>
-            </w:r>
-            <w:r>
-              <w:rPr>
-                <w:rFonts w:cstheme="minorHAnsi"/>
-              </w:rPr>
-              <w:t>.</w:t>
-            </w:r>
-            <w:r>
-              <w:rPr>
-                <w:rFonts w:cstheme="minorHAnsi"/>
-              </w:rPr>
-              <w:t>de</w:t>
-            </w:r>
-            <w:r>
-              <w:rPr>
-                <w:rFonts w:cstheme="minorHAnsi"/>
-              </w:rPr>
-              <w:t>-</w:t>
-            </w:r>
-            <w:r>
-              <w:rPr>
-                <w:rFonts w:cstheme="minorHAnsi"/>
-              </w:rPr>
-              <w:t>DE</w:t>
-            </w:r>
-            <w:r>
-              <w:rPr>
-                <w:rFonts w:cstheme="minorHAnsi"/>
-              </w:rPr>
-              <w:t xml:space="preserve"> Comment</w:t>
-            </w:r>
           </w:p>
         </w:tc>
       </w:tr>
@@ -307,12 +223,14 @@
                 <w:rFonts w:cstheme="minorHAnsi"/>
               </w:rPr>
             </w:pPr>
-            <w:r>
-              <w:rPr>
-                <w:rFonts w:cstheme="minorHAnsi"/>
-              </w:rPr>
-              <w:t>Test3</w:t>
-            </w:r>
+            <w:proofErr w:type="spellStart"/>
+            <w:r>
+              <w:rPr>
+                <w:rFonts w:cstheme="minorHAnsi"/>
+              </w:rPr>
+              <w:t>BlogName</w:t>
+            </w:r>
+            <w:proofErr w:type="spellEnd"/>
           </w:p>
         </w:tc>
         <w:tc>
@@ -330,31 +248,7 @@
               <w:rPr>
                 <w:rFonts w:cstheme="minorHAnsi"/>
               </w:rPr>
-              <w:t>Test</w:t>
-            </w:r>
-            <w:r>
-              <w:rPr>
-                <w:rFonts w:cstheme="minorHAnsi"/>
-              </w:rPr>
-              <w:t>3</w:t>
-            </w:r>
-            <w:r>
-              <w:rPr>
-                <w:rFonts w:cstheme="minorHAnsi"/>
-              </w:rPr>
-              <w:t>.</w:t>
-            </w:r>
-            <w:r>
-              <w:rPr>
-                <w:rFonts w:cstheme="minorHAnsi"/>
-              </w:rPr>
-              <w:t>de-DE</w:t>
-            </w:r>
-            <w:r>
-              <w:rPr>
-                <w:rFonts w:cstheme="minorHAnsi"/>
-              </w:rPr>
-              <w:t xml:space="preserve"> Trans</w:t>
+              <w:t>Nazwa blogu</w:t>
             </w:r>
           </w:p>
         </w:tc>
@@ -369,56 +263,245 @@
                 <w:rFonts w:cstheme="minorHAnsi"/>
               </w:rPr>
             </w:pPr>
-            <w:r>
-              <w:rPr>
-                <w:rFonts w:cstheme="minorHAnsi"/>
-              </w:rPr>
-              <w:t>Test</w:t>
-            </w:r>
-            <w:r>
-              <w:rPr>
-                <w:rFonts w:cstheme="minorHAnsi"/>
-              </w:rPr>
-              <w:t>3</w:t>
-            </w:r>
-            <w:r>
-              <w:rPr>
-                <w:rFonts w:cstheme="minorHAnsi"/>
-              </w:rPr>
-              <w:t>.</w:t>
-            </w:r>
-            <w:r>
-              <w:rPr>
-                <w:rFonts w:cstheme="minorHAnsi"/>
-              </w:rPr>
-              <w:t>de</w:t>
-            </w:r>
-            <w:r>
-              <w:rPr>
-                <w:rFonts w:cstheme="minorHAnsi"/>
-              </w:rPr>
-              <w:t>-</w:t>
-            </w:r>
-            <w:r>
-              <w:rPr>
-                <w:rFonts w:cstheme="minorHAnsi"/>
-              </w:rPr>
-              <w:t>DE</w:t>
-            </w:r>
-            <w:r>
-              <w:rPr>
-                <w:rFonts w:cstheme="minorHAnsi"/>
-              </w:rPr>
-              <w:t xml:space="preserve"> Comment</w:t>
-            </w:r>
+          </w:p>
+        </w:tc>
+      </w:tr>
+      <w:tr>
+        <w:tc>
+          <w:tcPr>
+            <w:cnfStyle w:val="000010000000" w:firstRow="0" w:lastRow="0" w:firstColumn="0" w:lastColumn="0" w:oddVBand="1" w:evenVBand="0" w:oddHBand="0" w:evenHBand="0" w:firstRowFirstColumn="0" w:firstRowLastColumn="0" w:lastRowFirstColumn="0" w:lastRowLastColumn="0"/>
+            <w:tcW w:w="729" w:type="pct"/>
+          </w:tcPr>
+          <w:p>
+            <w:pPr>
+              <w:rPr>
+                <w:rFonts w:cstheme="minorHAnsi"/>
+              </w:rPr>
+            </w:pPr>
+            <w:proofErr w:type="spellStart"/>
+            <w:r>
+              <w:rPr>
+                <w:rFonts w:cstheme="minorHAnsi"/>
+              </w:rPr>
+              <w:t>EnterBlogName</w:t>
+            </w:r>
+            <w:proofErr w:type="spellEnd"/>
+          </w:p>
+        </w:tc>
+        <w:tc>
+          <w:tcPr>
+            <w:tcW w:w="3405" w:type="pct"/>
+          </w:tcPr>
+          <w:p>
+            <w:pPr>
+              <w:cnfStyle w:val="000000000000" w:firstRow="0" w:lastRow="0" w:firstColumn="0" w:lastColumn="0" w:oddVBand="0" w:evenVBand="0" w:oddHBand="0" w:evenHBand="0" w:firstRowFirstColumn="0" w:firstRowLastColumn="0" w:lastRowFirstColumn="0" w:lastRowLastColumn="0"/>
+              <w:rPr>
+                <w:rFonts w:cstheme="minorHAnsi"/>
+              </w:rPr>
+            </w:pPr>
+            <w:r>
+              <w:rPr>
+                <w:rFonts w:cstheme="minorHAnsi"/>
+              </w:rPr>
+              <w:t>Wpisz nazwę twojego blogu</w:t>
+            </w:r>
+          </w:p>
+        </w:tc>
+        <w:tc>
+          <w:tcPr>
+            <w:cnfStyle w:val="000010000000" w:firstRow="0" w:lastRow="0" w:firstColumn="0" w:lastColumn="0" w:oddVBand="1" w:evenVBand="0" w:oddHBand="0" w:evenHBand="0" w:firstRowFirstColumn="0" w:firstRowLastColumn="0" w:lastRowFirstColumn="0" w:lastRowLastColumn="0"/>
+            <w:tcW w:w="866" w:type="pct"/>
+          </w:tcPr>
+          <w:p>
+            <w:pPr>
+              <w:rPr>
+                <w:rFonts w:cstheme="minorHAnsi"/>
+              </w:rPr>
+            </w:pPr>
+          </w:p>
+        </w:tc>
+      </w:tr>
+      <w:tr>
+        <w:tc>
+          <w:tcPr>
+            <w:cnfStyle w:val="000010000000" w:firstRow="0" w:lastRow="0" w:firstColumn="0" w:lastColumn="0" w:oddVBand="1" w:evenVBand="0" w:oddHBand="0" w:evenHBand="0" w:firstRowFirstColumn="0" w:firstRowLastColumn="0" w:lastRowFirstColumn="0" w:lastRowLastColumn="0"/>
+            <w:tcW w:w="729" w:type="pct"/>
+          </w:tcPr>
+          <w:p>
+            <w:pPr>
+              <w:rPr>
+                <w:rFonts w:cstheme="minorHAnsi"/>
+              </w:rPr>
+            </w:pPr>
+            <w:proofErr w:type="spellStart"/>
+            <w:r>
+              <w:rPr>
+                <w:rFonts w:cstheme="minorHAnsi"/>
+              </w:rPr>
+              <w:t>Blog</w:t>
+            </w:r>
+            <w:r>
+              <w:rPr>
+                <w:rFonts w:cstheme="minorHAnsi"/>
+              </w:rPr>
+              <w:t>Copyright</w:t>
+            </w:r>
+            <w:proofErr w:type="spellEnd"/>
+          </w:p>
+        </w:tc>
+        <w:tc>
+          <w:tcPr>
+            <w:tcW w:w="3405" w:type="pct"/>
+          </w:tcPr>
+          <w:p>
+            <w:pPr>
+              <w:cnfStyle w:val="000000000000" w:firstRow="0" w:lastRow="0" w:firstColumn="0" w:lastColumn="0" w:oddVBand="0" w:evenVBand="0" w:oddHBand="0" w:evenHBand="0" w:firstRowFirstColumn="0" w:firstRowLastColumn="0" w:lastRowFirstColumn="0" w:lastRowLastColumn="0"/>
+              <w:rPr>
+                <w:rFonts w:cstheme="minorHAnsi"/>
+              </w:rPr>
+            </w:pPr>
+            <w:r>
+              <w:rPr>
+                <w:rFonts w:cstheme="minorHAnsi"/>
+              </w:rPr>
+              <w:t>Notatka Copyright</w:t>
+            </w:r>
+          </w:p>
+        </w:tc>
+        <w:tc>
+          <w:tcPr>
+            <w:cnfStyle w:val="000010000000" w:firstRow="0" w:lastRow="0" w:firstColumn="0" w:lastColumn="0" w:oddVBand="1" w:evenVBand="0" w:oddHBand="0" w:evenHBand="0" w:firstRowFirstColumn="0" w:firstRowLastColumn="0" w:lastRowFirstColumn="0" w:lastRowLastColumn="0"/>
+            <w:tcW w:w="866" w:type="pct"/>
+          </w:tcPr>
+          <w:p>
+            <w:pPr>
+              <w:rPr>
+                <w:rFonts w:cstheme="minorHAnsi"/>
+              </w:rPr>
+            </w:pPr>
+          </w:p>
+        </w:tc>
+      </w:tr>
+      <w:tr>
+        <w:tc>
+          <w:tcPr>
+            <w:cnfStyle w:val="000010000000" w:firstRow="0" w:lastRow="0" w:firstColumn="0" w:lastColumn="0" w:oddVBand="1" w:evenVBand="0" w:oddHBand="0" w:evenHBand="0" w:firstRowFirstColumn="0" w:firstRowLastColumn="0" w:lastRowFirstColumn="0" w:lastRowLastColumn="0"/>
+            <w:tcW w:w="729" w:type="pct"/>
+          </w:tcPr>
+          <w:p>
+            <w:pPr>
+              <w:rPr>
+                <w:rFonts w:cstheme="minorHAnsi"/>
+              </w:rPr>
+            </w:pPr>
+            <w:proofErr w:type="spellStart"/>
+            <w:r>
+              <w:rPr>
+                <w:rFonts w:cstheme="minorHAnsi"/>
+              </w:rPr>
+              <w:t>EnterBlogCopyright</w:t>
+            </w:r>
+            <w:proofErr w:type="spellEnd"/>
+          </w:p>
+        </w:tc>
+        <w:tc>
+          <w:tcPr>
+            <w:tcW w:w="3405" w:type="pct"/>
+          </w:tcPr>
+          <w:p>
+            <w:pPr>
+              <w:cnfStyle w:val="000000000000" w:firstRow="0" w:lastRow="0" w:firstColumn="0" w:lastColumn="0" w:oddVBand="0" w:evenVBand="0" w:oddHBand="0" w:evenHBand="0" w:firstRowFirstColumn="0" w:firstRowLastColumn="0" w:lastRowFirstColumn="0" w:lastRowLastColumn="0"/>
+              <w:rPr>
+                <w:rFonts w:cstheme="minorHAnsi"/>
+              </w:rPr>
+            </w:pPr>
+            <w:r>
+              <w:rPr>
+                <w:rFonts w:cstheme="minorHAnsi"/>
+              </w:rPr>
+              <w:t>Wpisz notatkę copyright</w:t>
+            </w:r>
+          </w:p>
+        </w:tc>
+        <w:tc>
+          <w:tcPr>
+            <w:cnfStyle w:val="000010000000" w:firstRow="0" w:lastRow="0" w:firstColumn="0" w:lastColumn="0" w:oddVBand="1" w:evenVBand="0" w:oddHBand="0" w:evenHBand="0" w:firstRowFirstColumn="0" w:firstRowLastColumn="0" w:lastRowFirstColumn="0" w:lastRowLastColumn="0"/>
+            <w:tcW w:w="866" w:type="pct"/>
+          </w:tcPr>
+          <w:p>
+            <w:pPr>
+              <w:rPr>
+                <w:rFonts w:cstheme="minorHAnsi"/>
+              </w:rPr>
+            </w:pPr>
+          </w:p>
+        </w:tc>
+      </w:tr>
+      <w:tr>
+        <w:tc>
+          <w:tcPr>
+            <w:cnfStyle w:val="000010000000" w:firstRow="0" w:lastRow="0" w:firstColumn="0" w:lastColumn="0" w:oddVBand="1" w:evenVBand="0" w:oddHBand="0" w:evenHBand="0" w:firstRowFirstColumn="0" w:firstRowLastColumn="0" w:lastRowFirstColumn="0" w:lastRowLastColumn="0"/>
+            <w:tcW w:w="729" w:type="pct"/>
+          </w:tcPr>
+          <w:p>
+            <w:pPr>
+              <w:rPr>
+                <w:rFonts w:cstheme="minorHAnsi"/>
+              </w:rPr>
+            </w:pPr>
+            <w:proofErr w:type="spellStart"/>
+            <w:r>
+              <w:rPr>
+                <w:rFonts w:cstheme="minorHAnsi"/>
+              </w:rPr>
+              <w:t>BlogSave</w:t>
+            </w:r>
+            <w:proofErr w:type="spellEnd"/>
+          </w:p>
+        </w:tc>
+        <w:tc>
+          <w:tcPr>
+            <w:tcW w:w="3405" w:type="pct"/>
+          </w:tcPr>
+          <w:p>
+            <w:pPr>
+              <w:cnfStyle w:val="000000000000" w:firstRow="0" w:lastRow="0" w:firstColumn="0" w:lastColumn="0" w:oddVBand="0" w:evenVBand="0" w:oddHBand="0" w:evenHBand="0" w:firstRowFirstColumn="0" w:firstRowLastColumn="0" w:lastRowFirstColumn="0" w:lastRowLastColumn="0"/>
+              <w:rPr>
+                <w:rFonts w:cstheme="minorHAnsi"/>
+              </w:rPr>
+            </w:pPr>
+            <w:r>
+              <w:rPr>
+                <w:rFonts w:cstheme="minorHAnsi"/>
+              </w:rPr>
+              <w:t xml:space="preserve">Zapisz </w:t>
+            </w:r>
+            <w:proofErr w:type="spellStart"/>
+            <w:r>
+              <w:rPr>
+                <w:rFonts w:cstheme="minorHAnsi"/>
+              </w:rPr>
+              <w:t>zmainy</w:t>
+            </w:r>
+            <w:proofErr w:type="spellEnd"/>
+          </w:p>
+        </w:tc>
+        <w:tc>
+          <w:tcPr>
+            <w:cnfStyle w:val="000010000000" w:firstRow="0" w:lastRow="0" w:firstColumn="0" w:lastColumn="0" w:oddVBand="1" w:evenVBand="0" w:oddHBand="0" w:evenHBand="0" w:firstRowFirstColumn="0" w:firstRowLastColumn="0" w:lastRowFirstColumn="0" w:lastRowLastColumn="0"/>
+            <w:tcW w:w="866" w:type="pct"/>
+          </w:tcPr>
+          <w:p>
+            <w:pPr>
+              <w:rPr>
+                <w:rFonts w:cstheme="minorHAnsi"/>
+              </w:rPr>
+            </w:pPr>
           </w:p>
         </w:tc>
       </w:tr>
     </w:tbl>
-    <w:p>
-      <w:bookmarkStart w:id="0" w:name="_GoBack"/>
-      <w:bookmarkEnd w:id="0"/>
-    </w:p>
+    <w:p/>
     <w:sectPr>
       <w:pgSz w:w="16839" w:h="11907" w:orient="landscape" w:code="9"/>
       <w:pgMar w:top="720" w:right="720" w:bottom="720" w:left="720" w:header="720" w:footer="720" w:gutter="0"/>
@@ -822,6 +905,9 @@
   <w:style w:type="paragraph" w:default="1" w:styleId="Normal">
     <w:name w:val="Normal"/>
     <w:qFormat/>
+    <w:rPr>
+      <w:lang w:val="pl-PL"/>
+    </w:rPr>
   </w:style>
   <w:style w:type="character" w:default="1" w:styleId="DefaultParagraphFont">
     <w:name w:val="Default Paragraph Font"/>

</xml_diff>